<commit_message>
Ordem alfabetica das referencias
</commit_message>
<xml_diff>
--- a/Rascunho/202001_TE1_SOP0002_projeto_SO_para_Hardware_Livre.docx
+++ b/Rascunho/202001_TE1_SOP0002_projeto_SO_para_Hardware_Livre.docx
@@ -2854,6 +2854,91 @@
           <w:u w:val="none"/>
           <w:effect w:val="none"/>
         </w:rPr>
+        <w:t xml:space="preserve">EDWARDS, C. </w:t>
+      </w:r>
+      <w:r>
+        <w:rPr>
+          <w:rFonts w:ascii="Times new roman" w:hAnsi="Times new roman"/>
+          <w:b/>
+          <w:bCs/>
+          <w:i w:val="false"/>
+          <w:caps w:val="false"/>
+          <w:smallCaps w:val="false"/>
+          <w:strike w:val="false"/>
+          <w:dstrike w:val="false"/>
+          <w:color w:val="000000"/>
+          <w:sz w:val="24"/>
+          <w:szCs w:val="24"/>
+          <w:u w:val="none"/>
+          <w:effect w:val="none"/>
+        </w:rPr>
+        <w:t>Not-so-humble raspberry pi gets big ideas</w:t>
+      </w:r>
+      <w:r>
+        <w:rPr>
+          <w:rFonts w:ascii="Times new roman" w:hAnsi="Times new roman"/>
+          <w:b w:val="false"/>
+          <w:bCs/>
+          <w:i w:val="false"/>
+          <w:caps w:val="false"/>
+          <w:smallCaps w:val="false"/>
+          <w:strike w:val="false"/>
+          <w:dstrike w:val="false"/>
+          <w:color w:val="000000"/>
+          <w:sz w:val="24"/>
+          <w:szCs w:val="24"/>
+          <w:u w:val="none"/>
+          <w:effect w:val="none"/>
+        </w:rPr>
+        <w:t xml:space="preserve">. Engineering Technology, v. 8, n. 3, p. 30-33, 2013. ISSN 1750-9637. </w:t>
+      </w:r>
+    </w:p>
+    <w:p>
+      <w:pPr>
+        <w:pStyle w:val="Corpodotexto"/>
+        <w:bidi w:val="0"/>
+        <w:spacing w:lineRule="auto" w:line="276" w:before="0" w:after="0"/>
+        <w:jc w:val="both"/>
+        <w:rPr>
+          <w:rFonts w:ascii="Times new roman" w:hAnsi="Times new roman"/>
+          <w:sz w:val="24"/>
+          <w:szCs w:val="24"/>
+        </w:rPr>
+      </w:pPr>
+      <w:r>
+        <w:rPr>
+          <w:color w:val="FF0000"/>
+        </w:rPr>
+      </w:r>
+    </w:p>
+    <w:p>
+      <w:pPr>
+        <w:pStyle w:val="Corpodotexto"/>
+        <w:bidi w:val="0"/>
+        <w:spacing w:lineRule="auto" w:line="276" w:before="0" w:after="0"/>
+        <w:jc w:val="both"/>
+        <w:rPr>
+          <w:rFonts w:ascii="Times new roman" w:hAnsi="Times new roman"/>
+          <w:sz w:val="24"/>
+          <w:szCs w:val="24"/>
+        </w:rPr>
+      </w:pPr>
+      <w:r>
+        <w:rPr>
+          <w:rFonts w:ascii="Times new roman" w:hAnsi="Times new roman"/>
+          <w:b w:val="false"/>
+          <w:bCs/>
+          <w:i w:val="false"/>
+          <w:caps w:val="false"/>
+          <w:smallCaps w:val="false"/>
+          <w:strike w:val="false"/>
+          <w:dstrike w:val="false"/>
+          <w:color w:val="000000"/>
+          <w:sz w:val="24"/>
+          <w:szCs w:val="24"/>
+          <w:u w:val="none"/>
+          <w:effect w:val="none"/>
+        </w:rPr>
         <w:t>H</w:t>
       </w:r>
       <w:r>
@@ -2996,7 +3081,7 @@
           <w:u w:val="none"/>
           <w:effect w:val="none"/>
         </w:rPr>
-        <w:t xml:space="preserve">XUN, Y. et al. </w:t>
+        <w:t xml:space="preserve">NEMETH, Evi; SNYDER, Garth; HEIN, Trent R. </w:t>
       </w:r>
       <w:r>
         <w:rPr>
@@ -3014,7 +3099,7 @@
           <w:u w:val="none"/>
           <w:effect w:val="none"/>
         </w:rPr>
-        <w:t>A platform for system-on-a-chip design prototyping</w:t>
+        <w:t>Manual completo do linux</w:t>
       </w:r>
       <w:r>
         <w:rPr>
@@ -3032,92 +3117,7 @@
           <w:u w:val="none"/>
           <w:effect w:val="none"/>
         </w:rPr>
-        <w:t xml:space="preserve">. In: ASIC, 2001. Proceedings. 4th International Conference on. [S.l.: s.n.], 2001. p. 781-784. </w:t>
-      </w:r>
-    </w:p>
-    <w:p>
-      <w:pPr>
-        <w:pStyle w:val="Corpodotexto"/>
-        <w:bidi w:val="0"/>
-        <w:spacing w:lineRule="auto" w:line="276" w:before="0" w:after="0"/>
-        <w:jc w:val="both"/>
-        <w:rPr>
-          <w:rFonts w:ascii="Times new roman" w:hAnsi="Times new roman"/>
-          <w:sz w:val="24"/>
-          <w:szCs w:val="24"/>
-        </w:rPr>
-      </w:pPr>
-      <w:r>
-        <w:rPr>
-          <w:color w:val="FF0000"/>
-        </w:rPr>
-      </w:r>
-    </w:p>
-    <w:p>
-      <w:pPr>
-        <w:pStyle w:val="Corpodotexto"/>
-        <w:bidi w:val="0"/>
-        <w:spacing w:lineRule="auto" w:line="276" w:before="0" w:after="0"/>
-        <w:jc w:val="both"/>
-        <w:rPr>
-          <w:rFonts w:ascii="Times new roman" w:hAnsi="Times new roman"/>
-          <w:sz w:val="24"/>
-          <w:szCs w:val="24"/>
-        </w:rPr>
-      </w:pPr>
-      <w:r>
-        <w:rPr>
-          <w:rFonts w:ascii="Times new roman" w:hAnsi="Times new roman"/>
-          <w:b w:val="false"/>
-          <w:bCs/>
-          <w:i w:val="false"/>
-          <w:caps w:val="false"/>
-          <w:smallCaps w:val="false"/>
-          <w:strike w:val="false"/>
-          <w:dstrike w:val="false"/>
-          <w:color w:val="000000"/>
-          <w:sz w:val="24"/>
-          <w:szCs w:val="24"/>
-          <w:u w:val="none"/>
-          <w:effect w:val="none"/>
-        </w:rPr>
-        <w:t xml:space="preserve">EDWARDS, C. </w:t>
-      </w:r>
-      <w:r>
-        <w:rPr>
-          <w:rFonts w:ascii="Times new roman" w:hAnsi="Times new roman"/>
-          <w:b/>
-          <w:bCs/>
-          <w:i w:val="false"/>
-          <w:caps w:val="false"/>
-          <w:smallCaps w:val="false"/>
-          <w:strike w:val="false"/>
-          <w:dstrike w:val="false"/>
-          <w:color w:val="000000"/>
-          <w:sz w:val="24"/>
-          <w:szCs w:val="24"/>
-          <w:u w:val="none"/>
-          <w:effect w:val="none"/>
-        </w:rPr>
-        <w:t>Not-so-humble raspberry pi gets big ideas</w:t>
-      </w:r>
-      <w:r>
-        <w:rPr>
-          <w:rFonts w:ascii="Times new roman" w:hAnsi="Times new roman"/>
-          <w:b w:val="false"/>
-          <w:bCs/>
-          <w:i w:val="false"/>
-          <w:caps w:val="false"/>
-          <w:smallCaps w:val="false"/>
-          <w:strike w:val="false"/>
-          <w:dstrike w:val="false"/>
-          <w:color w:val="000000"/>
-          <w:sz w:val="24"/>
-          <w:szCs w:val="24"/>
-          <w:u w:val="none"/>
-          <w:effect w:val="none"/>
-        </w:rPr>
-        <w:t xml:space="preserve">. Engineering Technology, v. 8, n. 3, p. 30-33, 2013. ISSN 1750-9637. </w:t>
+        <w:t>. 2. ed. Trad. Carlos Schafranski e Edsib Furmankiewicz. São Paulo: Prentice Hall, 2007. 684p.</w:t>
       </w:r>
     </w:p>
     <w:p>
@@ -3290,7 +3290,7 @@
           <w:u w:val="none"/>
           <w:effect w:val="none"/>
         </w:rPr>
-        <w:t xml:space="preserve">NEMETH, Evi; SNYDER, Garth; HEIN, Trent R. </w:t>
+        <w:t xml:space="preserve">XUN, Y. et al. </w:t>
       </w:r>
       <w:r>
         <w:rPr>
@@ -3308,7 +3308,7 @@
           <w:u w:val="none"/>
           <w:effect w:val="none"/>
         </w:rPr>
-        <w:t>Manual completo do linux</w:t>
+        <w:t>A platform for system-on-a-chip design prototyping</w:t>
       </w:r>
       <w:r>
         <w:rPr>
@@ -3326,205 +3326,7 @@
           <w:u w:val="none"/>
           <w:effect w:val="none"/>
         </w:rPr>
-        <w:t>. 2. ed. Trad. Carlos Schafranski e Edsib Furmankiewicz. São Paulo: Prentice Hall, 2007. 684p.</w:t>
-      </w:r>
-    </w:p>
-    <w:p>
-      <w:pPr>
-        <w:pStyle w:val="Corpodotexto"/>
-        <w:bidi w:val="0"/>
-        <w:spacing w:lineRule="auto" w:line="276" w:before="0" w:after="0"/>
-        <w:jc w:val="both"/>
-        <w:rPr>
-          <w:rFonts w:ascii="Times new roman" w:hAnsi="Times new roman"/>
-          <w:sz w:val="24"/>
-          <w:szCs w:val="24"/>
-        </w:rPr>
-      </w:pPr>
-      <w:r>
-        <w:rPr>
-          <w:color w:val="FF0000"/>
-        </w:rPr>
-      </w:r>
-    </w:p>
-    <w:p>
-      <w:pPr>
-        <w:pStyle w:val="Corpodotexto"/>
-        <w:bidi w:val="0"/>
-        <w:spacing w:lineRule="auto" w:line="276" w:before="0" w:after="0"/>
-        <w:jc w:val="both"/>
-        <w:rPr>
-          <w:rFonts w:ascii="Times new roman" w:hAnsi="Times new roman"/>
-          <w:sz w:val="24"/>
-          <w:szCs w:val="24"/>
-        </w:rPr>
-      </w:pPr>
-      <w:r>
-        <w:rPr>
-          <w:color w:val="FF0000"/>
-        </w:rPr>
-      </w:r>
-    </w:p>
-    <w:p>
-      <w:pPr>
-        <w:pStyle w:val="Corpodotexto"/>
-        <w:bidi w:val="0"/>
-        <w:spacing w:lineRule="auto" w:line="276" w:before="0" w:after="0"/>
-        <w:jc w:val="both"/>
-        <w:rPr>
-          <w:rFonts w:ascii="Times new roman" w:hAnsi="Times new roman"/>
-          <w:sz w:val="24"/>
-          <w:szCs w:val="24"/>
-        </w:rPr>
-      </w:pPr>
-      <w:r>
-        <w:rPr>
-          <w:color w:val="FF0000"/>
-        </w:rPr>
-      </w:r>
-    </w:p>
-    <w:p>
-      <w:pPr>
-        <w:pStyle w:val="Corpodotexto"/>
-        <w:bidi w:val="0"/>
-        <w:spacing w:lineRule="auto" w:line="276" w:before="0" w:after="0"/>
-        <w:jc w:val="both"/>
-        <w:rPr>
-          <w:rFonts w:ascii="Times new roman" w:hAnsi="Times new roman"/>
-          <w:sz w:val="24"/>
-          <w:szCs w:val="24"/>
-        </w:rPr>
-      </w:pPr>
-      <w:r>
-        <w:rPr>
-          <w:color w:val="FF0000"/>
-        </w:rPr>
-      </w:r>
-    </w:p>
-    <w:p>
-      <w:pPr>
-        <w:pStyle w:val="Corpodotexto"/>
-        <w:bidi w:val="0"/>
-        <w:spacing w:lineRule="auto" w:line="276" w:before="0" w:after="0"/>
-        <w:jc w:val="both"/>
-        <w:rPr>
-          <w:rFonts w:ascii="Times new roman" w:hAnsi="Times new roman"/>
-          <w:sz w:val="24"/>
-          <w:szCs w:val="24"/>
-        </w:rPr>
-      </w:pPr>
-      <w:r>
-        <w:rPr>
-          <w:color w:val="FF0000"/>
-        </w:rPr>
-      </w:r>
-    </w:p>
-    <w:p>
-      <w:pPr>
-        <w:pStyle w:val="Corpodotexto"/>
-        <w:bidi w:val="0"/>
-        <w:spacing w:lineRule="auto" w:line="276" w:before="0" w:after="0"/>
-        <w:jc w:val="both"/>
-        <w:rPr>
-          <w:rFonts w:ascii="Times new roman" w:hAnsi="Times new roman"/>
-          <w:sz w:val="24"/>
-          <w:szCs w:val="24"/>
-        </w:rPr>
-      </w:pPr>
-      <w:r>
-        <w:rPr>
-          <w:color w:val="FF0000"/>
-        </w:rPr>
-      </w:r>
-    </w:p>
-    <w:p>
-      <w:pPr>
-        <w:pStyle w:val="Corpodotexto"/>
-        <w:bidi w:val="0"/>
-        <w:spacing w:lineRule="auto" w:line="276" w:before="0" w:after="0"/>
-        <w:jc w:val="both"/>
-        <w:rPr>
-          <w:rFonts w:ascii="Times new roman" w:hAnsi="Times new roman"/>
-          <w:sz w:val="24"/>
-          <w:szCs w:val="24"/>
-        </w:rPr>
-      </w:pPr>
-      <w:r>
-        <w:rPr>
-          <w:color w:val="FF0000"/>
-        </w:rPr>
-      </w:r>
-    </w:p>
-    <w:p>
-      <w:pPr>
-        <w:pStyle w:val="Corpodotexto"/>
-        <w:bidi w:val="0"/>
-        <w:spacing w:lineRule="auto" w:line="276" w:before="0" w:after="0"/>
-        <w:jc w:val="both"/>
-        <w:rPr>
-          <w:rFonts w:ascii="Times new roman" w:hAnsi="Times new roman"/>
-          <w:sz w:val="24"/>
-          <w:szCs w:val="24"/>
-        </w:rPr>
-      </w:pPr>
-      <w:r>
-        <w:rPr>
-          <w:color w:val="FF0000"/>
-        </w:rPr>
-      </w:r>
-    </w:p>
-    <w:p>
-      <w:pPr>
-        <w:pStyle w:val="Corpodotexto"/>
-        <w:bidi w:val="0"/>
-        <w:spacing w:lineRule="auto" w:line="276" w:before="0" w:after="0"/>
-        <w:jc w:val="both"/>
-        <w:rPr>
-          <w:rFonts w:ascii="Times new roman" w:hAnsi="Times new roman"/>
-          <w:sz w:val="24"/>
-          <w:szCs w:val="24"/>
-        </w:rPr>
-      </w:pPr>
-      <w:r>
-        <w:rPr>
-          <w:color w:val="FF0000"/>
-        </w:rPr>
-      </w:r>
-    </w:p>
-    <w:p>
-      <w:pPr>
-        <w:pStyle w:val="Corpodotexto"/>
-        <w:bidi w:val="0"/>
-        <w:spacing w:lineRule="auto" w:line="276" w:before="0" w:after="0"/>
-        <w:jc w:val="both"/>
-        <w:rPr>
-          <w:rFonts w:ascii="Times new roman" w:hAnsi="Times new roman"/>
-          <w:sz w:val="24"/>
-          <w:szCs w:val="24"/>
-        </w:rPr>
-      </w:pPr>
-      <w:r>
-        <w:rPr>
-          <w:color w:val="FF0000"/>
-        </w:rPr>
-      </w:r>
-    </w:p>
-    <w:p>
-      <w:pPr>
-        <w:pStyle w:val="Corpodotexto"/>
-        <w:bidi w:val="0"/>
-        <w:spacing w:lineRule="auto" w:line="276" w:before="0" w:after="0"/>
-        <w:jc w:val="both"/>
-        <w:rPr>
-          <w:rFonts w:ascii="Times new roman" w:hAnsi="Times new roman"/>
-          <w:sz w:val="24"/>
-          <w:szCs w:val="24"/>
-        </w:rPr>
-      </w:pPr>
-      <w:r>
-        <w:rPr>
-          <w:color w:val="FF0000"/>
-        </w:rPr>
+        <w:t xml:space="preserve">. In: ASIC, 2001. Proceedings. 4th International Conference on. [S.l.: s.n.], 2001. p. 781-784. </w:t>
       </w:r>
     </w:p>
     <w:p>

</xml_diff>

<commit_message>
Imagem do RamSpeed faltante
</commit_message>
<xml_diff>
--- a/Rascunho/202001_TE1_SOP0002_projeto_SO_para_Hardware_Livre.docx
+++ b/Rascunho/202001_TE1_SOP0002_projeto_SO_para_Hardware_Livre.docx
@@ -128,6 +128,10 @@
         <w:rPr/>
         <w:t/>
       </w:r>
+      <w:r>
+        <w:rPr/>
+        <w:t/>
+      </w:r>
     </w:p>
     <w:p xmlns:wp14="http://schemas.microsoft.com/office/word/2010/wordml" wp14:textId="77777777">
       <w:pPr>
@@ -5052,7 +5056,7 @@
       </w:pPr>
       <w:r>
         <w:drawing>
-          <wp:inline xmlns:wp14="http://schemas.microsoft.com/office/word/2010/wordprocessingDrawing" wp14:editId="29E778BD" wp14:anchorId="215F3B49">
+          <wp:inline xmlns:wp14="http://schemas.microsoft.com/office/word/2010/wordprocessingDrawing" wp14:editId="4DCA79B0" wp14:anchorId="215F3B49">
             <wp:extent cx="3283585" cy="2459355"/>
             <wp:effectExtent l="0" t="0" r="0" b="0"/>
             <wp:docPr id="6" name="Imagem 6" title=""/>
@@ -5067,7 +5071,7 @@
                     <pic:cNvPicPr/>
                   </pic:nvPicPr>
                   <pic:blipFill>
-                    <a:blip r:embed="Rdc359823c35c4b12">
+                    <a:blip r:embed="R40fbdb9ba3474e21">
                       <a:extLst xmlns:a="http://schemas.openxmlformats.org/drawingml/2006/main">
                         <a:ext uri="{28A0092B-C50C-407E-A947-70E740481C1C}">
                           <a14:useLocalDpi xmlns:a14="http://schemas.microsoft.com/office/drawing/2010/main" val="0"/>
@@ -5871,7 +5875,7 @@
       </w:pPr>
       <w:r>
         <w:drawing>
-          <wp:inline xmlns:wp14="http://schemas.microsoft.com/office/word/2010/wordprocessingDrawing" wp14:editId="4BF5B4ED" wp14:anchorId="7DCF5270">
+          <wp:inline xmlns:wp14="http://schemas.microsoft.com/office/word/2010/wordprocessingDrawing" wp14:editId="56A20C58" wp14:anchorId="7DCF5270">
             <wp:extent cx="5760084" cy="1504315"/>
             <wp:effectExtent l="0" t="0" r="0" b="635"/>
             <wp:docPr id="5" name="Imagem 5" title=""/>
@@ -5886,7 +5890,7 @@
                     <pic:cNvPicPr/>
                   </pic:nvPicPr>
                   <pic:blipFill>
-                    <a:blip r:embed="R5b66f39293bd4f76">
+                    <a:blip r:embed="R864c8ab3ed8043ed">
                       <a:extLst xmlns:a="http://schemas.openxmlformats.org/drawingml/2006/main">
                         <a:ext uri="{28A0092B-C50C-407E-A947-70E740481C1C}">
                           <a14:useLocalDpi xmlns:a14="http://schemas.microsoft.com/office/drawing/2010/main" val="0"/>
@@ -6367,7 +6371,7 @@
       </w:pPr>
       <w:r>
         <w:drawing>
-          <wp:inline xmlns:wp14="http://schemas.microsoft.com/office/word/2010/wordprocessingDrawing" wp14:editId="2C59BDE1" wp14:anchorId="6389A306">
+          <wp:inline xmlns:wp14="http://schemas.microsoft.com/office/word/2010/wordprocessingDrawing" wp14:editId="4017952B" wp14:anchorId="6389A306">
             <wp:extent cx="3390900" cy="2316839"/>
             <wp:effectExtent l="0" t="0" r="0" b="0"/>
             <wp:docPr id="4" name="Imagem 4" title=""/>
@@ -6382,7 +6386,7 @@
                     <pic:cNvPicPr/>
                   </pic:nvPicPr>
                   <pic:blipFill>
-                    <a:blip r:embed="R79c9f17c78ef4210">
+                    <a:blip r:embed="R4fe3cf95d928432c">
                       <a:extLst xmlns:a="http://schemas.openxmlformats.org/drawingml/2006/main">
                         <a:ext uri="{28A0092B-C50C-407E-A947-70E740481C1C}">
                           <a14:useLocalDpi xmlns:a14="http://schemas.microsoft.com/office/drawing/2010/main" val="0"/>
@@ -9696,7 +9700,7 @@
       </w:pPr>
       <w:r>
         <w:drawing>
-          <wp:inline xmlns:wp14="http://schemas.microsoft.com/office/word/2010/wordprocessingDrawing" wp14:editId="6325CEBE" wp14:anchorId="37F0DE46">
+          <wp:inline xmlns:wp14="http://schemas.microsoft.com/office/word/2010/wordprocessingDrawing" wp14:editId="69504596" wp14:anchorId="37F0DE46">
             <wp:extent cx="3552825" cy="3018898"/>
             <wp:effectExtent l="0" t="0" r="0" b="0"/>
             <wp:docPr id="3" name="Imagem 3" title=""/>
@@ -9711,7 +9715,7 @@
                     <pic:cNvPicPr/>
                   </pic:nvPicPr>
                   <pic:blipFill>
-                    <a:blip r:embed="R18a91e5e13684c36">
+                    <a:blip r:embed="R7212175e1c47410c">
                       <a:extLst xmlns:a="http://schemas.openxmlformats.org/drawingml/2006/main">
                         <a:ext xmlns:a="http://schemas.openxmlformats.org/drawingml/2006/main" uri="{28A0092B-C50C-407E-A947-70E740481C1C}">
                           <a14:useLocalDpi xmlns:a14="http://schemas.microsoft.com/office/drawing/2010/main" val="0"/>
@@ -12975,7 +12979,7 @@
       </w:r>
       <w:r>
         <w:drawing>
-          <wp:inline wp14:editId="1AD0B06B" wp14:anchorId="715D1B80">
+          <wp:inline wp14:editId="2B739C26" wp14:anchorId="715D1B80">
             <wp:extent cx="2571750" cy="4505325"/>
             <wp:effectExtent l="0" t="0" r="0" b="0"/>
             <wp:docPr id="1161309788" name="" title=""/>
@@ -12990,7 +12994,7 @@
                     <pic:cNvPicPr/>
                   </pic:nvPicPr>
                   <pic:blipFill>
-                    <a:blip r:embed="R163cb513f2af4219">
+                    <a:blip r:embed="R0638be384a944fe6">
                       <a:extLst xmlns:a="http://schemas.openxmlformats.org/drawingml/2006/main">
                         <a:ext xmlns:a="http://schemas.openxmlformats.org/drawingml/2006/main" uri="{28A0092B-C50C-407E-A947-70E740481C1C}">
                           <a14:useLocalDpi xmlns:a14="http://schemas.microsoft.com/office/drawing/2010/main" val="0"/>
@@ -13168,7 +13172,7 @@
       </w:r>
       <w:r>
         <w:drawing>
-          <wp:inline xmlns:wp14="http://schemas.microsoft.com/office/word/2010/wordprocessingDrawing" wp14:editId="30151FB5" wp14:anchorId="1CB5039F">
+          <wp:inline xmlns:wp14="http://schemas.microsoft.com/office/word/2010/wordprocessingDrawing" wp14:editId="3F4D2C02" wp14:anchorId="1CB5039F">
             <wp:extent cx="4572000" cy="2571750"/>
             <wp:effectExtent l="0" t="0" r="0" b="0"/>
             <wp:docPr id="1508110231" name="" title=""/>
@@ -13183,7 +13187,7 @@
                     <pic:cNvPicPr/>
                   </pic:nvPicPr>
                   <pic:blipFill>
-                    <a:blip r:embed="R6929ae53f7974eb8">
+                    <a:blip r:embed="R80c381dbd1024545">
                       <a:extLst xmlns:a="http://schemas.openxmlformats.org/drawingml/2006/main">
                         <a:ext xmlns:a="http://schemas.openxmlformats.org/drawingml/2006/main" uri="{28A0092B-C50C-407E-A947-70E740481C1C}">
                           <a14:useLocalDpi xmlns:a14="http://schemas.microsoft.com/office/drawing/2010/main" val="0"/>
@@ -14495,7 +14499,7 @@
       </w:r>
       <w:r>
         <w:drawing>
-          <wp:inline wp14:editId="4C648EF4" wp14:anchorId="42B176F8">
+          <wp:inline wp14:editId="25887DA9" wp14:anchorId="42B176F8">
             <wp:extent cx="5964234" cy="757955"/>
             <wp:effectExtent l="19050" t="19050" r="189230" b="213995"/>
             <wp:docPr id="1910651554" name="" title=""/>
@@ -14510,7 +14514,7 @@
                     <pic:cNvPicPr/>
                   </pic:nvPicPr>
                   <pic:blipFill>
-                    <a:blip r:embed="R894088097b314043">
+                    <a:blip r:embed="Ref1fcbd0097e4d27">
                       <a:extLst xmlns:a="http://schemas.openxmlformats.org/drawingml/2006/main">
                         <a:ext xmlns:a="http://schemas.openxmlformats.org/drawingml/2006/main" uri="{28A0092B-C50C-407E-A947-70E740481C1C}">
                           <a14:useLocalDpi xmlns:a14="http://schemas.microsoft.com/office/drawing/2010/main" val="0"/>
@@ -14562,7 +14566,7 @@
           <wp:inline wp14:editId="5F45AF28" wp14:anchorId="06EE991E">
             <wp:extent cx="5964234" cy="757955"/>
             <wp:effectExtent l="19050" t="19050" r="189230" b="213995"/>
-            <wp:docPr id="1910651554" name="" title=""/>
+            <wp:docPr id="807396253" name="" title=""/>
             <wp:cNvGraphicFramePr>
               <a:graphicFrameLocks noChangeAspect="1"/>
             </wp:cNvGraphicFramePr>
@@ -14634,7 +14638,7 @@
       </w:r>
       <w:r>
         <w:drawing>
-          <wp:inline wp14:editId="18E1B507" wp14:anchorId="50FEBDF1">
+          <wp:inline wp14:editId="67ACE496" wp14:anchorId="50FEBDF1">
             <wp:extent cx="6085332" cy="1470622"/>
             <wp:effectExtent l="0" t="0" r="0" b="0"/>
             <wp:docPr id="1484066148" name="" title=""/>
@@ -14649,7 +14653,7 @@
                     <pic:cNvPicPr/>
                   </pic:nvPicPr>
                   <pic:blipFill>
-                    <a:blip r:embed="R876a2d8f36b14cc7">
+                    <a:blip r:embed="Rb74b09f46fa54c44">
                       <a:extLst xmlns:a="http://schemas.openxmlformats.org/drawingml/2006/main">
                         <a:ext xmlns:a="http://schemas.openxmlformats.org/drawingml/2006/main" uri="{28A0092B-C50C-407E-A947-70E740481C1C}">
                           <a14:useLocalDpi xmlns:a14="http://schemas.microsoft.com/office/drawing/2010/main" val="0"/>
@@ -15028,7 +15032,6 @@
         </w:rPr>
         <w:t xml:space="preserve">Figura 10: Exemplo da saída no console executando o </w:t>
       </w:r>
-      <w:proofErr w:type="spellStart"/>
       <w:r>
         <w:rPr>
           <w:b w:val="0"/>
@@ -15036,7 +15039,6 @@
         </w:rPr>
         <w:t>Linpack</w:t>
       </w:r>
-      <w:proofErr w:type="spellEnd"/>
       <w:r>
         <w:rPr>
           <w:b w:val="0"/>
@@ -15044,7 +15046,6 @@
         </w:rPr>
         <w:t xml:space="preserve"> no </w:t>
       </w:r>
-      <w:proofErr w:type="spellStart"/>
       <w:r>
         <w:rPr>
           <w:b w:val="0"/>
@@ -15052,7 +15053,6 @@
         </w:rPr>
         <w:t>Raspberry</w:t>
       </w:r>
-      <w:proofErr w:type="spellEnd"/>
       <w:r>
         <w:rPr>
           <w:b w:val="0"/>
@@ -15170,12 +15170,53 @@
         <w:pStyle w:val="Normal"/>
         <w:spacing w:line="360" w:lineRule="auto"/>
         <w:ind w:firstLine="0"/>
-        <w:jc w:val="center"/>
-        <w:rPr>
-          <w:b w:val="0"/>
-          <w:bCs w:val="0"/>
-        </w:rPr>
-      </w:pPr>
+        <w:jc w:val="left"/>
+        <w:rPr>
+          <w:b w:val="0"/>
+          <w:bCs w:val="0"/>
+        </w:rPr>
+      </w:pPr>
+      <w:r>
+        <w:rPr>
+          <w:b w:val="0"/>
+          <w:bCs w:val="0"/>
+        </w:rPr>
+        <w:t xml:space="preserve">Figura 11: Exemplo de saída no console executando o </w:t>
+      </w:r>
+      <w:proofErr w:type="spellStart"/>
+      <w:r>
+        <w:rPr>
+          <w:b w:val="0"/>
+          <w:bCs w:val="0"/>
+        </w:rPr>
+        <w:t>RamSpeed</w:t>
+      </w:r>
+      <w:proofErr w:type="spellEnd"/>
+      <w:r>
+        <w:rPr>
+          <w:b w:val="0"/>
+          <w:bCs w:val="0"/>
+        </w:rPr>
+        <w:t xml:space="preserve">/SMP no </w:t>
+      </w:r>
+      <w:proofErr w:type="spellStart"/>
+      <w:r>
+        <w:rPr>
+          <w:b w:val="0"/>
+          <w:bCs w:val="0"/>
+        </w:rPr>
+        <w:t>Raspberry</w:t>
+      </w:r>
+      <w:proofErr w:type="spellEnd"/>
+      <w:r>
+        <w:rPr>
+          <w:b w:val="0"/>
+          <w:bCs w:val="0"/>
+        </w:rPr>
+        <w:t xml:space="preserve"> PI 4 B</w:t>
+      </w:r>
+      <w:proofErr w:type="spellStart"/>
+      <w:proofErr w:type="spellEnd"/>
     </w:p>
     <w:p>
       <w:pPr>
@@ -15188,6 +15229,56 @@
           <w:bCs w:val="0"/>
         </w:rPr>
       </w:pPr>
+      <w:r>
+        <w:drawing>
+          <wp:inline wp14:editId="3341C593" wp14:anchorId="334BFCDA">
+            <wp:extent cx="5753098" cy="1704975"/>
+            <wp:effectExtent l="0" t="0" r="0" b="0"/>
+            <wp:docPr id="1505155468" name="" title=""/>
+            <wp:cNvGraphicFramePr>
+              <a:graphicFrameLocks noChangeAspect="1"/>
+            </wp:cNvGraphicFramePr>
+            <a:graphic>
+              <a:graphicData uri="http://schemas.openxmlformats.org/drawingml/2006/picture">
+                <pic:pic>
+                  <pic:nvPicPr>
+                    <pic:cNvPr id="0" name=""/>
+                    <pic:cNvPicPr/>
+                  </pic:nvPicPr>
+                  <pic:blipFill>
+                    <a:blip r:embed="Rcae5811368c54dc1">
+                      <a:extLst>
+                        <a:ext xmlns:a="http://schemas.openxmlformats.org/drawingml/2006/main" uri="{28A0092B-C50C-407E-A947-70E740481C1C}">
+                          <a14:useLocalDpi val="0"/>
+                        </a:ext>
+                      </a:extLst>
+                    </a:blip>
+                    <a:stretch>
+                      <a:fillRect/>
+                    </a:stretch>
+                  </pic:blipFill>
+                  <pic:spPr>
+                    <a:xfrm>
+                      <a:off x="0" y="0"/>
+                      <a:ext cx="5753098" cy="1704975"/>
+                    </a:xfrm>
+                    <a:prstGeom prst="rect">
+                      <a:avLst/>
+                    </a:prstGeom>
+                  </pic:spPr>
+                </pic:pic>
+              </a:graphicData>
+            </a:graphic>
+          </wp:inline>
+        </w:drawing>
+      </w:r>
+      <w:r>
+        <w:rPr>
+          <w:b w:val="0"/>
+          <w:bCs w:val="0"/>
+        </w:rPr>
+        <w:t>Fonte: Próprio Autor (2020)</w:t>
+      </w:r>
     </w:p>
     <w:p>
       <w:pPr>
@@ -15200,113 +15291,258 @@
           <w:bCs w:val="0"/>
         </w:rPr>
       </w:pPr>
-      <w:r>
-        <w:rPr>
-          <w:b w:val="0"/>
-          <w:bCs w:val="0"/>
-        </w:rPr>
-        <w:t xml:space="preserve">Figura 11: Exemplo de saída no console executando o </w:t>
-      </w:r>
-      <w:proofErr w:type="spellStart"/>
-      <w:r>
-        <w:rPr>
-          <w:b w:val="0"/>
-          <w:bCs w:val="0"/>
-        </w:rPr>
-        <w:t>RamSpeed</w:t>
-      </w:r>
-      <w:proofErr w:type="spellEnd"/>
-      <w:r>
-        <w:rPr>
-          <w:b w:val="0"/>
-          <w:bCs w:val="0"/>
-        </w:rPr>
-        <w:t xml:space="preserve">/SMP no </w:t>
-      </w:r>
-      <w:proofErr w:type="spellStart"/>
-      <w:r>
-        <w:rPr>
-          <w:b w:val="0"/>
-          <w:bCs w:val="0"/>
-        </w:rPr>
-        <w:t>Raspberry</w:t>
-      </w:r>
-      <w:proofErr w:type="spellEnd"/>
-      <w:r>
-        <w:rPr>
-          <w:b w:val="0"/>
-          <w:bCs w:val="0"/>
-        </w:rPr>
-        <w:t xml:space="preserve"> PI 4 B</w:t>
-      </w:r>
     </w:p>
     <w:p>
       <w:pPr>
         <w:pStyle w:val="Normal"/>
         <w:spacing w:line="360" w:lineRule="auto"/>
-        <w:ind w:firstLine="720"/>
+        <w:ind w:firstLine="0"/>
         <w:jc w:val="left"/>
         <w:rPr>
           <w:b w:val="0"/>
           <w:bCs w:val="0"/>
         </w:rPr>
       </w:pPr>
-      <w:r>
-        <w:rPr>
-          <w:b w:val="0"/>
-          <w:bCs w:val="0"/>
-        </w:rPr>
-        <w:t xml:space="preserve">&lt;#######Incluir imagem do RPI 4 B </w:t>
-      </w:r>
-      <w:r>
-        <w:rPr>
-          <w:b w:val="0"/>
-          <w:bCs w:val="0"/>
-        </w:rPr>
-        <w:t xml:space="preserve">executando </w:t>
-      </w:r>
-      <w:r>
-        <w:rPr>
-          <w:b w:val="0"/>
-          <w:bCs w:val="0"/>
-        </w:rPr>
-        <w:t xml:space="preserve">o </w:t>
-      </w:r>
-      <w:proofErr w:type="spellStart"/>
-      <w:r>
-        <w:rPr>
-          <w:b w:val="0"/>
-          <w:bCs w:val="0"/>
-        </w:rPr>
-        <w:t>RamSpeed</w:t>
-      </w:r>
-      <w:proofErr w:type="spellEnd"/>
-      <w:r>
-        <w:rPr>
-          <w:b w:val="0"/>
-          <w:bCs w:val="0"/>
-        </w:rPr>
-        <w:t>#################&gt;</w:t>
-      </w:r>
     </w:p>
     <w:p>
       <w:pPr>
         <w:pStyle w:val="Normal"/>
         <w:spacing w:line="360" w:lineRule="auto"/>
-        <w:ind w:firstLine="720"/>
-        <w:jc w:val="center"/>
-        <w:rPr>
-          <w:b w:val="0"/>
-          <w:bCs w:val="0"/>
-        </w:rPr>
-      </w:pPr>
-      <w:r>
-        <w:rPr>
-          <w:b w:val="0"/>
-          <w:bCs w:val="0"/>
-        </w:rPr>
-        <w:t>Fonte: Próprio Autor (2020)</w:t>
-      </w:r>
+        <w:ind w:firstLine="0"/>
+        <w:jc w:val="left"/>
+        <w:rPr>
+          <w:b w:val="0"/>
+          <w:bCs w:val="0"/>
+        </w:rPr>
+      </w:pPr>
+    </w:p>
+    <w:p>
+      <w:pPr>
+        <w:pStyle w:val="Normal"/>
+        <w:spacing w:line="360" w:lineRule="auto"/>
+        <w:ind w:firstLine="0"/>
+        <w:jc w:val="left"/>
+        <w:rPr>
+          <w:b w:val="0"/>
+          <w:bCs w:val="0"/>
+        </w:rPr>
+      </w:pPr>
+    </w:p>
+    <w:p>
+      <w:pPr>
+        <w:pStyle w:val="Normal"/>
+        <w:spacing w:line="360" w:lineRule="auto"/>
+        <w:ind w:firstLine="0"/>
+        <w:jc w:val="left"/>
+        <w:rPr>
+          <w:b w:val="0"/>
+          <w:bCs w:val="0"/>
+        </w:rPr>
+      </w:pPr>
+    </w:p>
+    <w:p>
+      <w:pPr>
+        <w:pStyle w:val="Normal"/>
+        <w:spacing w:line="360" w:lineRule="auto"/>
+        <w:ind w:firstLine="0"/>
+        <w:jc w:val="left"/>
+        <w:rPr>
+          <w:b w:val="0"/>
+          <w:bCs w:val="0"/>
+        </w:rPr>
+      </w:pPr>
+    </w:p>
+    <w:p>
+      <w:pPr>
+        <w:pStyle w:val="Normal"/>
+        <w:spacing w:line="360" w:lineRule="auto"/>
+        <w:ind w:firstLine="0"/>
+        <w:jc w:val="left"/>
+        <w:rPr>
+          <w:b w:val="0"/>
+          <w:bCs w:val="0"/>
+        </w:rPr>
+      </w:pPr>
+    </w:p>
+    <w:p>
+      <w:pPr>
+        <w:pStyle w:val="Normal"/>
+        <w:spacing w:line="360" w:lineRule="auto"/>
+        <w:ind w:firstLine="0"/>
+        <w:jc w:val="left"/>
+        <w:rPr>
+          <w:b w:val="0"/>
+          <w:bCs w:val="0"/>
+        </w:rPr>
+      </w:pPr>
+    </w:p>
+    <w:p>
+      <w:pPr>
+        <w:pStyle w:val="Normal"/>
+        <w:spacing w:line="360" w:lineRule="auto"/>
+        <w:ind w:firstLine="0"/>
+        <w:jc w:val="left"/>
+        <w:rPr>
+          <w:b w:val="0"/>
+          <w:bCs w:val="0"/>
+        </w:rPr>
+      </w:pPr>
+    </w:p>
+    <w:p>
+      <w:pPr>
+        <w:pStyle w:val="Normal"/>
+        <w:spacing w:line="360" w:lineRule="auto"/>
+        <w:ind w:firstLine="0"/>
+        <w:jc w:val="left"/>
+        <w:rPr>
+          <w:b w:val="0"/>
+          <w:bCs w:val="0"/>
+        </w:rPr>
+      </w:pPr>
+    </w:p>
+    <w:p>
+      <w:pPr>
+        <w:pStyle w:val="Normal"/>
+        <w:spacing w:line="360" w:lineRule="auto"/>
+        <w:ind w:firstLine="0"/>
+        <w:jc w:val="left"/>
+        <w:rPr>
+          <w:b w:val="0"/>
+          <w:bCs w:val="0"/>
+        </w:rPr>
+      </w:pPr>
+    </w:p>
+    <w:p>
+      <w:pPr>
+        <w:pStyle w:val="Normal"/>
+        <w:spacing w:line="360" w:lineRule="auto"/>
+        <w:ind w:firstLine="0"/>
+        <w:jc w:val="left"/>
+        <w:rPr>
+          <w:b w:val="0"/>
+          <w:bCs w:val="0"/>
+        </w:rPr>
+      </w:pPr>
+    </w:p>
+    <w:p>
+      <w:pPr>
+        <w:pStyle w:val="Normal"/>
+        <w:spacing w:line="360" w:lineRule="auto"/>
+        <w:ind w:firstLine="0"/>
+        <w:jc w:val="left"/>
+        <w:rPr>
+          <w:b w:val="0"/>
+          <w:bCs w:val="0"/>
+        </w:rPr>
+      </w:pPr>
+    </w:p>
+    <w:p>
+      <w:pPr>
+        <w:pStyle w:val="Normal"/>
+        <w:spacing w:line="360" w:lineRule="auto"/>
+        <w:ind w:firstLine="0"/>
+        <w:jc w:val="left"/>
+        <w:rPr>
+          <w:b w:val="0"/>
+          <w:bCs w:val="0"/>
+        </w:rPr>
+      </w:pPr>
+    </w:p>
+    <w:p>
+      <w:pPr>
+        <w:pStyle w:val="Normal"/>
+        <w:spacing w:line="360" w:lineRule="auto"/>
+        <w:ind w:firstLine="0"/>
+        <w:jc w:val="left"/>
+        <w:rPr>
+          <w:b w:val="0"/>
+          <w:bCs w:val="0"/>
+        </w:rPr>
+      </w:pPr>
+    </w:p>
+    <w:p>
+      <w:pPr>
+        <w:pStyle w:val="Normal"/>
+        <w:spacing w:line="360" w:lineRule="auto"/>
+        <w:ind w:firstLine="0"/>
+        <w:jc w:val="left"/>
+        <w:rPr>
+          <w:b w:val="0"/>
+          <w:bCs w:val="0"/>
+        </w:rPr>
+      </w:pPr>
+    </w:p>
+    <w:p>
+      <w:pPr>
+        <w:pStyle w:val="Normal"/>
+        <w:spacing w:line="360" w:lineRule="auto"/>
+        <w:ind w:firstLine="0"/>
+        <w:jc w:val="left"/>
+        <w:rPr>
+          <w:b w:val="0"/>
+          <w:bCs w:val="0"/>
+        </w:rPr>
+      </w:pPr>
+    </w:p>
+    <w:p>
+      <w:pPr>
+        <w:pStyle w:val="Normal"/>
+        <w:spacing w:line="360" w:lineRule="auto"/>
+        <w:ind w:firstLine="0"/>
+        <w:jc w:val="left"/>
+        <w:rPr>
+          <w:b w:val="0"/>
+          <w:bCs w:val="0"/>
+        </w:rPr>
+      </w:pPr>
+    </w:p>
+    <w:p>
+      <w:pPr>
+        <w:pStyle w:val="Normal"/>
+        <w:spacing w:line="360" w:lineRule="auto"/>
+        <w:ind w:firstLine="0"/>
+        <w:jc w:val="left"/>
+        <w:rPr>
+          <w:b w:val="0"/>
+          <w:bCs w:val="0"/>
+        </w:rPr>
+      </w:pPr>
+    </w:p>
+    <w:p>
+      <w:pPr>
+        <w:pStyle w:val="Normal"/>
+        <w:spacing w:line="360" w:lineRule="auto"/>
+        <w:ind w:firstLine="0"/>
+        <w:jc w:val="left"/>
+        <w:rPr>
+          <w:b w:val="0"/>
+          <w:bCs w:val="0"/>
+        </w:rPr>
+      </w:pPr>
+    </w:p>
+    <w:p>
+      <w:pPr>
+        <w:pStyle w:val="Normal"/>
+        <w:spacing w:line="360" w:lineRule="auto"/>
+        <w:ind w:firstLine="0"/>
+        <w:jc w:val="left"/>
+        <w:rPr>
+          <w:b w:val="0"/>
+          <w:bCs w:val="0"/>
+        </w:rPr>
+      </w:pPr>
+    </w:p>
+    <w:p>
+      <w:pPr>
+        <w:pStyle w:val="Normal"/>
+        <w:spacing w:line="360" w:lineRule="auto"/>
+        <w:ind w:firstLine="0"/>
+        <w:jc w:val="left"/>
+        <w:rPr>
+          <w:b w:val="0"/>
+          <w:bCs w:val="0"/>
+        </w:rPr>
+      </w:pPr>
     </w:p>
     <w:p>
       <w:pPr>
@@ -18561,7 +18797,7 @@
 </file>
 
 <file path=word/footer.xml><?xml version="1.0" encoding="utf-8"?>
-<w:ftr xmlns:w14="http://schemas.microsoft.com/office/word/2010/wordml" xmlns:w="http://schemas.openxmlformats.org/wordprocessingml/2006/main">
+<w:ftr xmlns:wp14="http://schemas.microsoft.com/office/word/2010/wordprocessingDrawing" xmlns:w14="http://schemas.microsoft.com/office/word/2010/wordml" xmlns:w="http://schemas.openxmlformats.org/wordprocessingml/2006/main" xmlns:mc="http://schemas.openxmlformats.org/markup-compatibility/2006" mc:Ignorable="wp14">
   <w:tbl>
     <w:tblPr>
       <w:tblStyle w:val="Tabelanormal"/>
@@ -18575,7 +18811,7 @@
       <w:gridCol w:w="3024"/>
       <w:gridCol w:w="3024"/>
     </w:tblGrid>
-    <w:tr>
+    <w:tr xmlns:wp14="http://schemas.microsoft.com/office/word/2010/wordml" wp14:textId="77777777">
       <w:tc>
         <w:tcPr>
           <w:tcW w:w="3024" w:type="dxa"/>
@@ -18641,7 +18877,7 @@
 </file>
 
 <file path=word/header.xml><?xml version="1.0" encoding="utf-8"?>
-<w:hdr xmlns:w14="http://schemas.microsoft.com/office/word/2010/wordml" xmlns:w="http://schemas.openxmlformats.org/wordprocessingml/2006/main">
+<w:hdr xmlns:wp14="http://schemas.microsoft.com/office/word/2010/wordprocessingDrawing" xmlns:w14="http://schemas.microsoft.com/office/word/2010/wordml" xmlns:w="http://schemas.openxmlformats.org/wordprocessingml/2006/main" xmlns:mc="http://schemas.openxmlformats.org/markup-compatibility/2006" mc:Ignorable="wp14">
   <w:tbl>
     <w:tblPr>
       <w:tblStyle w:val="Tabelanormal"/>
@@ -18655,7 +18891,7 @@
       <w:gridCol w:w="3024"/>
       <w:gridCol w:w="3024"/>
     </w:tblGrid>
-    <w:tr>
+    <w:tr xmlns:wp14="http://schemas.microsoft.com/office/word/2010/wordml" wp14:textId="77777777">
       <w:tc>
         <w:tcPr>
           <w:tcW w:w="3024" w:type="dxa"/>

</xml_diff>